<commit_message>
feat: A4-2 Research Basics completed
</commit_message>
<xml_diff>
--- a/Courses/PROG1070/Modules/Module 4 - Algorithms and Control Structures/Assignments/A4-2_Research_Basics.docx
+++ b/Courses/PROG1070/Modules/Module 4 - Algorithms and Control Structures/Assignments/A4-2_Research_Basics.docx
@@ -10,15 +10,508 @@
           <w:szCs w:val="28"/>
         </w:rPr>
       </w:pPr>
+      <w:r>
+        <w:rPr>
+          <w:b/>
+          <w:sz w:val="28"/>
+          <w:szCs w:val="28"/>
+        </w:rPr>
+        <w:t>A4-2: Research Basics</w:t>
+      </w:r>
+    </w:p>
+    <w:p>
+      <w:pPr>
+        <w:rPr>
+          <w:b/>
+          <w:sz w:val="28"/>
+          <w:szCs w:val="28"/>
+        </w:rPr>
+      </w:pPr>
+      <w:r>
+        <w:rPr>
+          <w:b/>
+          <w:noProof/>
+          <w:sz w:val="28"/>
+          <w:szCs w:val="28"/>
+        </w:rPr>
+        <w:drawing>
+          <wp:inline distT="0" distB="0" distL="0" distR="0">
+            <wp:extent cx="5095238" cy="3885714"/>
+            <wp:effectExtent l="0" t="0" r="0" b="635"/>
+            <wp:docPr id="1" name="Picture 1"/>
+            <wp:cNvGraphicFramePr>
+              <a:graphicFrameLocks xmlns:a="http://schemas.openxmlformats.org/drawingml/2006/main" noChangeAspect="1"/>
+            </wp:cNvGraphicFramePr>
+            <a:graphic xmlns:a="http://schemas.openxmlformats.org/drawingml/2006/main">
+              <a:graphicData uri="http://schemas.openxmlformats.org/drawingml/2006/picture">
+                <pic:pic xmlns:pic="http://schemas.openxmlformats.org/drawingml/2006/picture">
+                  <pic:nvPicPr>
+                    <pic:cNvPr id="1" name="Screenshot (5).png"/>
+                    <pic:cNvPicPr/>
+                  </pic:nvPicPr>
+                  <pic:blipFill>
+                    <a:blip r:embed="rId4">
+                      <a:extLst>
+                        <a:ext uri="{28A0092B-C50C-407E-A947-70E740481C1C}">
+                          <a14:useLocalDpi xmlns:a14="http://schemas.microsoft.com/office/drawing/2010/main" val="0"/>
+                        </a:ext>
+                      </a:extLst>
+                    </a:blip>
+                    <a:stretch>
+                      <a:fillRect/>
+                    </a:stretch>
+                  </pic:blipFill>
+                  <pic:spPr>
+                    <a:xfrm>
+                      <a:off x="0" y="0"/>
+                      <a:ext cx="5095238" cy="3885714"/>
+                    </a:xfrm>
+                    <a:prstGeom prst="rect">
+                      <a:avLst/>
+                    </a:prstGeom>
+                  </pic:spPr>
+                </pic:pic>
+              </a:graphicData>
+            </a:graphic>
+          </wp:inline>
+        </w:drawing>
+      </w:r>
+    </w:p>
+    <w:p>
+      <w:pPr>
+        <w:rPr>
+          <w:b/>
+          <w:sz w:val="28"/>
+          <w:szCs w:val="28"/>
+        </w:rPr>
+      </w:pPr>
+      <w:r>
+        <w:rPr>
+          <w:b/>
+          <w:noProof/>
+          <w:sz w:val="28"/>
+          <w:szCs w:val="28"/>
+        </w:rPr>
+        <w:drawing>
+          <wp:inline distT="0" distB="0" distL="0" distR="0">
+            <wp:extent cx="5943600" cy="3308350"/>
+            <wp:effectExtent l="0" t="0" r="0" b="6350"/>
+            <wp:docPr id="4" name="Picture 4"/>
+            <wp:cNvGraphicFramePr>
+              <a:graphicFrameLocks xmlns:a="http://schemas.openxmlformats.org/drawingml/2006/main" noChangeAspect="1"/>
+            </wp:cNvGraphicFramePr>
+            <a:graphic xmlns:a="http://schemas.openxmlformats.org/drawingml/2006/main">
+              <a:graphicData uri="http://schemas.openxmlformats.org/drawingml/2006/picture">
+                <pic:pic xmlns:pic="http://schemas.openxmlformats.org/drawingml/2006/picture">
+                  <pic:nvPicPr>
+                    <pic:cNvPr id="4" name="Screenshot (6).png"/>
+                    <pic:cNvPicPr/>
+                  </pic:nvPicPr>
+                  <pic:blipFill>
+                    <a:blip r:embed="rId5">
+                      <a:extLst>
+                        <a:ext uri="{28A0092B-C50C-407E-A947-70E740481C1C}">
+                          <a14:useLocalDpi xmlns:a14="http://schemas.microsoft.com/office/drawing/2010/main" val="0"/>
+                        </a:ext>
+                      </a:extLst>
+                    </a:blip>
+                    <a:stretch>
+                      <a:fillRect/>
+                    </a:stretch>
+                  </pic:blipFill>
+                  <pic:spPr>
+                    <a:xfrm>
+                      <a:off x="0" y="0"/>
+                      <a:ext cx="5943600" cy="3308350"/>
+                    </a:xfrm>
+                    <a:prstGeom prst="rect">
+                      <a:avLst/>
+                    </a:prstGeom>
+                  </pic:spPr>
+                </pic:pic>
+              </a:graphicData>
+            </a:graphic>
+          </wp:inline>
+        </w:drawing>
+      </w:r>
+    </w:p>
+    <w:p>
+      <w:pPr>
+        <w:rPr>
+          <w:b/>
+          <w:sz w:val="28"/>
+          <w:szCs w:val="28"/>
+        </w:rPr>
+      </w:pPr>
+      <w:r>
+        <w:rPr>
+          <w:b/>
+          <w:sz w:val="28"/>
+          <w:szCs w:val="28"/>
+        </w:rPr>
+        <w:t>Online Research from IDE prompt:</w:t>
+      </w:r>
+    </w:p>
+    <w:p>
+      <w:pPr>
+        <w:rPr>
+          <w:b/>
+          <w:sz w:val="28"/>
+          <w:szCs w:val="28"/>
+        </w:rPr>
+      </w:pPr>
+      <w:r>
+        <w:rPr>
+          <w:noProof/>
+        </w:rPr>
+        <w:lastRenderedPageBreak/>
+        <w:drawing>
+          <wp:inline distT="0" distB="0" distL="0" distR="0" wp14:anchorId="67797FAA" wp14:editId="2EDF9EC7">
+            <wp:extent cx="5943600" cy="4710430"/>
+            <wp:effectExtent l="0" t="0" r="0" b="0"/>
+            <wp:docPr id="2" name="Picture 2"/>
+            <wp:cNvGraphicFramePr>
+              <a:graphicFrameLocks xmlns:a="http://schemas.openxmlformats.org/drawingml/2006/main" noChangeAspect="1"/>
+            </wp:cNvGraphicFramePr>
+            <a:graphic xmlns:a="http://schemas.openxmlformats.org/drawingml/2006/main">
+              <a:graphicData uri="http://schemas.openxmlformats.org/drawingml/2006/picture">
+                <pic:pic xmlns:pic="http://schemas.openxmlformats.org/drawingml/2006/picture">
+                  <pic:nvPicPr>
+                    <pic:cNvPr id="1" name=""/>
+                    <pic:cNvPicPr/>
+                  </pic:nvPicPr>
+                  <pic:blipFill>
+                    <a:blip r:embed="rId6"/>
+                    <a:stretch>
+                      <a:fillRect/>
+                    </a:stretch>
+                  </pic:blipFill>
+                  <pic:spPr>
+                    <a:xfrm>
+                      <a:off x="0" y="0"/>
+                      <a:ext cx="5943600" cy="4710430"/>
+                    </a:xfrm>
+                    <a:prstGeom prst="rect">
+                      <a:avLst/>
+                    </a:prstGeom>
+                  </pic:spPr>
+                </pic:pic>
+              </a:graphicData>
+            </a:graphic>
+          </wp:inline>
+        </w:drawing>
+      </w:r>
+    </w:p>
+    <w:p>
+      <w:pPr>
+        <w:rPr>
+          <w:b/>
+          <w:sz w:val="28"/>
+          <w:szCs w:val="28"/>
+        </w:rPr>
+      </w:pPr>
+      <w:r>
+        <w:rPr>
+          <w:b/>
+          <w:sz w:val="28"/>
+          <w:szCs w:val="28"/>
+        </w:rPr>
+        <w:t>Changed “string total” instance variable to decimal type:</w:t>
+      </w:r>
+    </w:p>
+    <w:p>
+      <w:pPr>
+        <w:rPr>
+          <w:b/>
+          <w:sz w:val="28"/>
+          <w:szCs w:val="28"/>
+        </w:rPr>
+      </w:pPr>
+      <w:r>
+        <w:rPr>
+          <w:noProof/>
+        </w:rPr>
+        <w:drawing>
+          <wp:inline distT="0" distB="0" distL="0" distR="0" wp14:anchorId="57F929B8" wp14:editId="329D3726">
+            <wp:extent cx="5943600" cy="2218055"/>
+            <wp:effectExtent l="0" t="0" r="0" b="0"/>
+            <wp:docPr id="5" name="Picture 5"/>
+            <wp:cNvGraphicFramePr>
+              <a:graphicFrameLocks xmlns:a="http://schemas.openxmlformats.org/drawingml/2006/main" noChangeAspect="1"/>
+            </wp:cNvGraphicFramePr>
+            <a:graphic xmlns:a="http://schemas.openxmlformats.org/drawingml/2006/main">
+              <a:graphicData uri="http://schemas.openxmlformats.org/drawingml/2006/picture">
+                <pic:pic xmlns:pic="http://schemas.openxmlformats.org/drawingml/2006/picture">
+                  <pic:nvPicPr>
+                    <pic:cNvPr id="1" name=""/>
+                    <pic:cNvPicPr/>
+                  </pic:nvPicPr>
+                  <pic:blipFill>
+                    <a:blip r:embed="rId7"/>
+                    <a:stretch>
+                      <a:fillRect/>
+                    </a:stretch>
+                  </pic:blipFill>
+                  <pic:spPr>
+                    <a:xfrm>
+                      <a:off x="0" y="0"/>
+                      <a:ext cx="5943600" cy="2218055"/>
+                    </a:xfrm>
+                    <a:prstGeom prst="rect">
+                      <a:avLst/>
+                    </a:prstGeom>
+                  </pic:spPr>
+                </pic:pic>
+              </a:graphicData>
+            </a:graphic>
+          </wp:inline>
+        </w:drawing>
+      </w:r>
+    </w:p>
+    <w:p>
+      <w:pPr>
+        <w:rPr>
+          <w:b/>
+          <w:sz w:val="28"/>
+          <w:szCs w:val="28"/>
+        </w:rPr>
+      </w:pPr>
+      <w:r>
+        <w:rPr>
+          <w:b/>
+          <w:sz w:val="28"/>
+          <w:szCs w:val="28"/>
+        </w:rPr>
+        <w:t>Exception thrown:</w:t>
+      </w:r>
+    </w:p>
+    <w:p>
+      <w:pPr>
+        <w:rPr>
+          <w:b/>
+          <w:sz w:val="28"/>
+          <w:szCs w:val="28"/>
+        </w:rPr>
+      </w:pPr>
+      <w:r>
+        <w:rPr>
+          <w:noProof/>
+        </w:rPr>
+        <w:lastRenderedPageBreak/>
+        <w:drawing>
+          <wp:inline distT="0" distB="0" distL="0" distR="0" wp14:anchorId="5EA5A122" wp14:editId="776C232C">
+            <wp:extent cx="5943600" cy="1243330"/>
+            <wp:effectExtent l="0" t="0" r="0" b="0"/>
+            <wp:docPr id="6" name="Picture 6"/>
+            <wp:cNvGraphicFramePr>
+              <a:graphicFrameLocks xmlns:a="http://schemas.openxmlformats.org/drawingml/2006/main" noChangeAspect="1"/>
+            </wp:cNvGraphicFramePr>
+            <a:graphic xmlns:a="http://schemas.openxmlformats.org/drawingml/2006/main">
+              <a:graphicData uri="http://schemas.openxmlformats.org/drawingml/2006/picture">
+                <pic:pic xmlns:pic="http://schemas.openxmlformats.org/drawingml/2006/picture">
+                  <pic:nvPicPr>
+                    <pic:cNvPr id="1" name=""/>
+                    <pic:cNvPicPr/>
+                  </pic:nvPicPr>
+                  <pic:blipFill>
+                    <a:blip r:embed="rId8"/>
+                    <a:stretch>
+                      <a:fillRect/>
+                    </a:stretch>
+                  </pic:blipFill>
+                  <pic:spPr>
+                    <a:xfrm>
+                      <a:off x="0" y="0"/>
+                      <a:ext cx="5943600" cy="1243330"/>
+                    </a:xfrm>
+                    <a:prstGeom prst="rect">
+                      <a:avLst/>
+                    </a:prstGeom>
+                  </pic:spPr>
+                </pic:pic>
+              </a:graphicData>
+            </a:graphic>
+          </wp:inline>
+        </w:drawing>
+      </w:r>
+    </w:p>
+    <w:p>
+      <w:pPr>
+        <w:rPr>
+          <w:b/>
+          <w:sz w:val="28"/>
+          <w:szCs w:val="28"/>
+        </w:rPr>
+      </w:pPr>
+    </w:p>
+    <w:p>
+      <w:pPr>
+        <w:rPr>
+          <w:b/>
+          <w:sz w:val="28"/>
+          <w:szCs w:val="28"/>
+        </w:rPr>
+      </w:pPr>
+      <w:r>
+        <w:rPr>
+          <w:b/>
+          <w:sz w:val="28"/>
+          <w:szCs w:val="28"/>
+        </w:rPr>
+        <w:t xml:space="preserve">FairTax </w:t>
+      </w:r>
+      <w:proofErr w:type="spellStart"/>
+      <w:r>
+        <w:rPr>
+          <w:b/>
+          <w:sz w:val="28"/>
+          <w:szCs w:val="28"/>
+        </w:rPr>
+        <w:t>userConsumption</w:t>
+      </w:r>
+      <w:proofErr w:type="spellEnd"/>
+      <w:r>
+        <w:rPr>
+          <w:b/>
+          <w:sz w:val="28"/>
+          <w:szCs w:val="28"/>
+        </w:rPr>
+        <w:t xml:space="preserve"> </w:t>
+      </w:r>
+      <w:r>
+        <w:rPr>
+          <w:b/>
+          <w:sz w:val="28"/>
+          <w:szCs w:val="28"/>
+        </w:rPr>
+        <w:t>object created:</w:t>
+      </w:r>
+    </w:p>
+    <w:p>
+      <w:pPr>
+        <w:rPr>
+          <w:b/>
+          <w:sz w:val="28"/>
+          <w:szCs w:val="28"/>
+        </w:rPr>
+      </w:pPr>
+      <w:r>
+        <w:rPr>
+          <w:noProof/>
+        </w:rPr>
+        <w:drawing>
+          <wp:inline distT="0" distB="0" distL="0" distR="0" wp14:anchorId="66C8B090" wp14:editId="11A2CC9D">
+            <wp:extent cx="4857750" cy="3952875"/>
+            <wp:effectExtent l="0" t="0" r="0" b="9525"/>
+            <wp:docPr id="7" name="Picture 7"/>
+            <wp:cNvGraphicFramePr>
+              <a:graphicFrameLocks xmlns:a="http://schemas.openxmlformats.org/drawingml/2006/main" noChangeAspect="1"/>
+            </wp:cNvGraphicFramePr>
+            <a:graphic xmlns:a="http://schemas.openxmlformats.org/drawingml/2006/main">
+              <a:graphicData uri="http://schemas.openxmlformats.org/drawingml/2006/picture">
+                <pic:pic xmlns:pic="http://schemas.openxmlformats.org/drawingml/2006/picture">
+                  <pic:nvPicPr>
+                    <pic:cNvPr id="1" name=""/>
+                    <pic:cNvPicPr/>
+                  </pic:nvPicPr>
+                  <pic:blipFill>
+                    <a:blip r:embed="rId9"/>
+                    <a:stretch>
+                      <a:fillRect/>
+                    </a:stretch>
+                  </pic:blipFill>
+                  <pic:spPr>
+                    <a:xfrm>
+                      <a:off x="0" y="0"/>
+                      <a:ext cx="4857750" cy="3952875"/>
+                    </a:xfrm>
+                    <a:prstGeom prst="rect">
+                      <a:avLst/>
+                    </a:prstGeom>
+                  </pic:spPr>
+                </pic:pic>
+              </a:graphicData>
+            </a:graphic>
+          </wp:inline>
+        </w:drawing>
+      </w:r>
+    </w:p>
+    <w:p>
+      <w:pPr>
+        <w:rPr>
+          <w:b/>
+          <w:sz w:val="28"/>
+          <w:szCs w:val="28"/>
+        </w:rPr>
+      </w:pPr>
+      <w:r>
+        <w:rPr>
+          <w:b/>
+          <w:sz w:val="28"/>
+          <w:szCs w:val="28"/>
+        </w:rPr>
+        <w:t>Working console app test:</w:t>
+      </w:r>
+    </w:p>
+    <w:p>
+      <w:pPr>
+        <w:rPr>
+          <w:b/>
+          <w:sz w:val="28"/>
+          <w:szCs w:val="28"/>
+        </w:rPr>
+      </w:pPr>
+      <w:r>
+        <w:rPr>
+          <w:noProof/>
+        </w:rPr>
+        <w:lastRenderedPageBreak/>
+        <w:drawing>
+          <wp:inline distT="0" distB="0" distL="0" distR="0" wp14:anchorId="06043DAD" wp14:editId="58ACE63F">
+            <wp:extent cx="5943600" cy="4495800"/>
+            <wp:effectExtent l="0" t="0" r="0" b="0"/>
+            <wp:docPr id="8" name="Picture 8"/>
+            <wp:cNvGraphicFramePr>
+              <a:graphicFrameLocks xmlns:a="http://schemas.openxmlformats.org/drawingml/2006/main" noChangeAspect="1"/>
+            </wp:cNvGraphicFramePr>
+            <a:graphic xmlns:a="http://schemas.openxmlformats.org/drawingml/2006/main">
+              <a:graphicData uri="http://schemas.openxmlformats.org/drawingml/2006/picture">
+                <pic:pic xmlns:pic="http://schemas.openxmlformats.org/drawingml/2006/picture">
+                  <pic:nvPicPr>
+                    <pic:cNvPr id="1" name=""/>
+                    <pic:cNvPicPr/>
+                  </pic:nvPicPr>
+                  <pic:blipFill>
+                    <a:blip r:embed="rId10"/>
+                    <a:stretch>
+                      <a:fillRect/>
+                    </a:stretch>
+                  </pic:blipFill>
+                  <pic:spPr>
+                    <a:xfrm>
+                      <a:off x="0" y="0"/>
+                      <a:ext cx="5943600" cy="4495800"/>
+                    </a:xfrm>
+                    <a:prstGeom prst="rect">
+                      <a:avLst/>
+                    </a:prstGeom>
+                  </pic:spPr>
+                </pic:pic>
+              </a:graphicData>
+            </a:graphic>
+          </wp:inline>
+        </w:drawing>
+      </w:r>
+    </w:p>
+    <w:p>
+      <w:pPr>
+        <w:rPr>
+          <w:b/>
+          <w:sz w:val="28"/>
+          <w:szCs w:val="28"/>
+        </w:rPr>
+      </w:pPr>
       <w:bookmarkStart w:id="0" w:name="_GoBack"/>
-      <w:r>
-        <w:rPr>
-          <w:b/>
-          <w:sz w:val="28"/>
-          <w:szCs w:val="28"/>
-        </w:rPr>
-        <w:t>A4-2: Research Basics</w:t>
-      </w:r>
       <w:bookmarkEnd w:id="0"/>
     </w:p>
     <w:sectPr>

</xml_diff>